<commit_message>
Phat - Report Meeting Minus - Fix MSSV
</commit_message>
<xml_diff>
--- a/01_Documents/18_Week 01_Meeting Minutes.docx
+++ b/01_Documents/18_Week 01_Meeting Minutes.docx
@@ -410,44 +410,8 @@
           <w:rFonts w:ascii="Times New Roman" w:eastAsia="Times New Roman" w:hAnsi="Times New Roman" w:cs="Times New Roman"/>
         </w:rPr>
         <w:lastRenderedPageBreak/>
-        <w:t xml:space="preserve">Danh </w:t>
+        <w:t>Danh sách thành viên</w:t>
       </w:r>
-      <w:proofErr w:type="spellStart"/>
-      <w:r>
-        <w:rPr>
-          <w:rFonts w:ascii="Times New Roman" w:eastAsia="Times New Roman" w:hAnsi="Times New Roman" w:cs="Times New Roman"/>
-        </w:rPr>
-        <w:t>sách</w:t>
-      </w:r>
-      <w:proofErr w:type="spellEnd"/>
-      <w:r>
-        <w:rPr>
-          <w:rFonts w:ascii="Times New Roman" w:eastAsia="Times New Roman" w:hAnsi="Times New Roman" w:cs="Times New Roman"/>
-        </w:rPr>
-        <w:t xml:space="preserve"> </w:t>
-      </w:r>
-      <w:proofErr w:type="spellStart"/>
-      <w:r>
-        <w:rPr>
-          <w:rFonts w:ascii="Times New Roman" w:eastAsia="Times New Roman" w:hAnsi="Times New Roman" w:cs="Times New Roman"/>
-        </w:rPr>
-        <w:t>thành</w:t>
-      </w:r>
-      <w:proofErr w:type="spellEnd"/>
-      <w:r>
-        <w:rPr>
-          <w:rFonts w:ascii="Times New Roman" w:eastAsia="Times New Roman" w:hAnsi="Times New Roman" w:cs="Times New Roman"/>
-        </w:rPr>
-        <w:t xml:space="preserve"> </w:t>
-      </w:r>
-      <w:proofErr w:type="spellStart"/>
-      <w:r>
-        <w:rPr>
-          <w:rFonts w:ascii="Times New Roman" w:eastAsia="Times New Roman" w:hAnsi="Times New Roman" w:cs="Times New Roman"/>
-        </w:rPr>
-        <w:t>viên</w:t>
-      </w:r>
-      <w:proofErr w:type="spellEnd"/>
     </w:p>
     <w:p>
       <w:pPr>
@@ -531,34 +495,14 @@
                 <w:color w:val="FFFFFF"/>
               </w:rPr>
             </w:pPr>
-            <w:proofErr w:type="spellStart"/>
             <w:r>
               <w:rPr>
                 <w:rFonts w:ascii="Times New Roman" w:eastAsia="Times New Roman" w:hAnsi="Times New Roman" w:cs="Times New Roman"/>
                 <w:b/>
                 <w:color w:val="FFFFFF"/>
               </w:rPr>
-              <w:t>Họ</w:t>
+              <w:t>Họ Tên</w:t>
             </w:r>
-            <w:proofErr w:type="spellEnd"/>
-            <w:r>
-              <w:rPr>
-                <w:rFonts w:ascii="Times New Roman" w:eastAsia="Times New Roman" w:hAnsi="Times New Roman" w:cs="Times New Roman"/>
-                <w:b/>
-                <w:color w:val="FFFFFF"/>
-              </w:rPr>
-              <w:t xml:space="preserve"> </w:t>
-            </w:r>
-            <w:proofErr w:type="spellStart"/>
-            <w:r>
-              <w:rPr>
-                <w:rFonts w:ascii="Times New Roman" w:eastAsia="Times New Roman" w:hAnsi="Times New Roman" w:cs="Times New Roman"/>
-                <w:b/>
-                <w:color w:val="FFFFFF"/>
-              </w:rPr>
-              <w:t>Tên</w:t>
-            </w:r>
-            <w:proofErr w:type="spellEnd"/>
           </w:p>
         </w:tc>
       </w:tr>
@@ -609,28 +553,12 @@
                 <w:rFonts w:ascii="Times New Roman" w:eastAsia="Times New Roman" w:hAnsi="Times New Roman" w:cs="Times New Roman"/>
               </w:rPr>
             </w:pPr>
-            <w:proofErr w:type="spellStart"/>
             <w:r>
               <w:rPr>
                 <w:rFonts w:ascii="Times New Roman" w:eastAsia="Times New Roman" w:hAnsi="Times New Roman" w:cs="Times New Roman"/>
               </w:rPr>
-              <w:t>Nguyễn</w:t>
+              <w:t>Nguyễn Đức Hòa</w:t>
             </w:r>
-            <w:proofErr w:type="spellEnd"/>
-            <w:r>
-              <w:rPr>
-                <w:rFonts w:ascii="Times New Roman" w:eastAsia="Times New Roman" w:hAnsi="Times New Roman" w:cs="Times New Roman"/>
-              </w:rPr>
-              <w:t xml:space="preserve"> Đức </w:t>
-            </w:r>
-            <w:proofErr w:type="spellStart"/>
-            <w:r>
-              <w:rPr>
-                <w:rFonts w:ascii="Times New Roman" w:eastAsia="Times New Roman" w:hAnsi="Times New Roman" w:cs="Times New Roman"/>
-              </w:rPr>
-              <w:t>Hòa</w:t>
-            </w:r>
-            <w:proofErr w:type="spellEnd"/>
           </w:p>
         </w:tc>
       </w:tr>
@@ -683,42 +611,12 @@
                 <w:color w:val="0000FF"/>
               </w:rPr>
             </w:pPr>
-            <w:proofErr w:type="spellStart"/>
             <w:r>
               <w:rPr>
                 <w:rFonts w:ascii="Times New Roman" w:eastAsia="Times New Roman" w:hAnsi="Times New Roman" w:cs="Times New Roman"/>
               </w:rPr>
-              <w:t>Nguyễn</w:t>
+              <w:t>Nguyễn Võ Nguyên Phát</w:t>
             </w:r>
-            <w:proofErr w:type="spellEnd"/>
-            <w:r>
-              <w:rPr>
-                <w:rFonts w:ascii="Times New Roman" w:eastAsia="Times New Roman" w:hAnsi="Times New Roman" w:cs="Times New Roman"/>
-              </w:rPr>
-              <w:t xml:space="preserve"> Võ </w:t>
-            </w:r>
-            <w:proofErr w:type="spellStart"/>
-            <w:r>
-              <w:rPr>
-                <w:rFonts w:ascii="Times New Roman" w:eastAsia="Times New Roman" w:hAnsi="Times New Roman" w:cs="Times New Roman"/>
-              </w:rPr>
-              <w:t>Nguyên</w:t>
-            </w:r>
-            <w:proofErr w:type="spellEnd"/>
-            <w:r>
-              <w:rPr>
-                <w:rFonts w:ascii="Times New Roman" w:eastAsia="Times New Roman" w:hAnsi="Times New Roman" w:cs="Times New Roman"/>
-              </w:rPr>
-              <w:t xml:space="preserve"> </w:t>
-            </w:r>
-            <w:proofErr w:type="spellStart"/>
-            <w:r>
-              <w:rPr>
-                <w:rFonts w:ascii="Times New Roman" w:eastAsia="Times New Roman" w:hAnsi="Times New Roman" w:cs="Times New Roman"/>
-              </w:rPr>
-              <w:t>Phát</w:t>
-            </w:r>
-            <w:proofErr w:type="spellEnd"/>
           </w:p>
         </w:tc>
       </w:tr>
@@ -747,7 +645,7 @@
               <w:rPr>
                 <w:rFonts w:ascii="Times New Roman" w:eastAsia="Times New Roman" w:hAnsi="Times New Roman" w:cs="Times New Roman"/>
               </w:rPr>
-              <w:t>21242042</w:t>
+              <w:t>21424042</w:t>
             </w:r>
           </w:p>
         </w:tc>
@@ -832,17 +730,8 @@
                 <w:rFonts w:ascii="Times New Roman" w:eastAsia="Times New Roman" w:hAnsi="Times New Roman" w:cs="Times New Roman"/>
                 <w:lang w:val="x-none"/>
               </w:rPr>
-              <w:t xml:space="preserve">Phạm Minh </w:t>
+              <w:t>Phạm Minh Toàn</w:t>
             </w:r>
-            <w:proofErr w:type="spellStart"/>
-            <w:r>
-              <w:rPr>
-                <w:rFonts w:ascii="Times New Roman" w:eastAsia="Times New Roman" w:hAnsi="Times New Roman" w:cs="Times New Roman"/>
-                <w:lang w:val="x-none"/>
-              </w:rPr>
-              <w:t>Toàn</w:t>
-            </w:r>
-            <w:proofErr w:type="spellEnd"/>
           </w:p>
         </w:tc>
       </w:tr>
@@ -893,126 +782,24 @@
                 <w:rFonts w:ascii="Times New Roman" w:eastAsia="Times New Roman" w:hAnsi="Times New Roman" w:cs="Times New Roman"/>
               </w:rPr>
             </w:pPr>
-            <w:proofErr w:type="spellStart"/>
             <w:r>
               <w:rPr>
                 <w:rFonts w:ascii="Times New Roman" w:eastAsia="Times New Roman" w:hAnsi="Times New Roman" w:cs="Times New Roman"/>
                 <w:lang w:val="x-none"/>
               </w:rPr>
-              <w:t>Trần</w:t>
-            </w:r>
-            <w:proofErr w:type="spellEnd"/>
-            <w:r>
-              <w:rPr>
-                <w:rFonts w:ascii="Times New Roman" w:eastAsia="Times New Roman" w:hAnsi="Times New Roman" w:cs="Times New Roman"/>
-                <w:lang w:val="x-none"/>
-              </w:rPr>
-              <w:t xml:space="preserve"> Văn </w:t>
-            </w:r>
-            <w:proofErr w:type="spellStart"/>
-            <w:r>
-              <w:rPr>
-                <w:rFonts w:ascii="Times New Roman" w:eastAsia="Times New Roman" w:hAnsi="Times New Roman" w:cs="Times New Roman"/>
-                <w:lang w:val="x-none"/>
-              </w:rPr>
-              <w:t>Trụ</w:t>
-            </w:r>
-            <w:proofErr w:type="spellEnd"/>
-            <w:r>
-              <w:rPr>
-                <w:rFonts w:ascii="Times New Roman" w:eastAsia="Times New Roman" w:hAnsi="Times New Roman" w:cs="Times New Roman"/>
-              </w:rPr>
-              <w:t xml:space="preserve"> (</w:t>
-            </w:r>
-            <w:proofErr w:type="spellStart"/>
-            <w:r>
-              <w:rPr>
-                <w:rFonts w:ascii="Times New Roman" w:eastAsia="Times New Roman" w:hAnsi="Times New Roman" w:cs="Times New Roman"/>
-              </w:rPr>
-              <w:t>Người</w:t>
-            </w:r>
-            <w:proofErr w:type="spellEnd"/>
-            <w:r>
-              <w:rPr>
-                <w:rFonts w:ascii="Times New Roman" w:eastAsia="Times New Roman" w:hAnsi="Times New Roman" w:cs="Times New Roman"/>
-              </w:rPr>
-              <w:t xml:space="preserve"> quay clip</w:t>
+              <w:t>Trần Văn Trụ</w:t>
             </w:r>
             <w:r>
               <w:rPr>
                 <w:rFonts w:ascii="Times New Roman" w:eastAsia="Times New Roman" w:hAnsi="Times New Roman" w:cs="Times New Roman"/>
               </w:rPr>
-              <w:t xml:space="preserve"> </w:t>
+              <w:t xml:space="preserve"> (Người quay clip</w:t>
             </w:r>
-            <w:proofErr w:type="spellStart"/>
             <w:r>
               <w:rPr>
                 <w:rFonts w:ascii="Times New Roman" w:eastAsia="Times New Roman" w:hAnsi="Times New Roman" w:cs="Times New Roman"/>
               </w:rPr>
-              <w:t>nên</w:t>
-            </w:r>
-            <w:proofErr w:type="spellEnd"/>
-            <w:r>
-              <w:rPr>
-                <w:rFonts w:ascii="Times New Roman" w:eastAsia="Times New Roman" w:hAnsi="Times New Roman" w:cs="Times New Roman"/>
-              </w:rPr>
-              <w:t xml:space="preserve"> </w:t>
-            </w:r>
-            <w:proofErr w:type="spellStart"/>
-            <w:r>
-              <w:rPr>
-                <w:rFonts w:ascii="Times New Roman" w:eastAsia="Times New Roman" w:hAnsi="Times New Roman" w:cs="Times New Roman"/>
-              </w:rPr>
-              <w:t>không</w:t>
-            </w:r>
-            <w:proofErr w:type="spellEnd"/>
-            <w:r>
-              <w:rPr>
-                <w:rFonts w:ascii="Times New Roman" w:eastAsia="Times New Roman" w:hAnsi="Times New Roman" w:cs="Times New Roman"/>
-              </w:rPr>
-              <w:t xml:space="preserve"> </w:t>
-            </w:r>
-            <w:proofErr w:type="spellStart"/>
-            <w:r>
-              <w:rPr>
-                <w:rFonts w:ascii="Times New Roman" w:eastAsia="Times New Roman" w:hAnsi="Times New Roman" w:cs="Times New Roman"/>
-              </w:rPr>
-              <w:t>thấy</w:t>
-            </w:r>
-            <w:proofErr w:type="spellEnd"/>
-            <w:r>
-              <w:rPr>
-                <w:rFonts w:ascii="Times New Roman" w:eastAsia="Times New Roman" w:hAnsi="Times New Roman" w:cs="Times New Roman"/>
-              </w:rPr>
-              <w:t xml:space="preserve"> </w:t>
-            </w:r>
-            <w:proofErr w:type="spellStart"/>
-            <w:r>
-              <w:rPr>
-                <w:rFonts w:ascii="Times New Roman" w:eastAsia="Times New Roman" w:hAnsi="Times New Roman" w:cs="Times New Roman"/>
-              </w:rPr>
-              <w:t>tên</w:t>
-            </w:r>
-            <w:proofErr w:type="spellEnd"/>
-            <w:r>
-              <w:rPr>
-                <w:rFonts w:ascii="Times New Roman" w:eastAsia="Times New Roman" w:hAnsi="Times New Roman" w:cs="Times New Roman"/>
-              </w:rPr>
-              <w:t xml:space="preserve"> </w:t>
-            </w:r>
-            <w:proofErr w:type="spellStart"/>
-            <w:r>
-              <w:rPr>
-                <w:rFonts w:ascii="Times New Roman" w:eastAsia="Times New Roman" w:hAnsi="Times New Roman" w:cs="Times New Roman"/>
-              </w:rPr>
-              <w:t>trên</w:t>
-            </w:r>
-            <w:proofErr w:type="spellEnd"/>
-            <w:r>
-              <w:rPr>
-                <w:rFonts w:ascii="Times New Roman" w:eastAsia="Times New Roman" w:hAnsi="Times New Roman" w:cs="Times New Roman"/>
-              </w:rPr>
-              <w:t xml:space="preserve"> video</w:t>
+              <w:t xml:space="preserve"> nên không thấy tên trên video</w:t>
             </w:r>
             <w:r>
               <w:rPr>
@@ -1139,21 +926,12 @@
                 <w:lang w:val="x-none"/>
               </w:rPr>
             </w:pPr>
-            <w:proofErr w:type="spellStart"/>
             <w:r>
               <w:rPr>
                 <w:rFonts w:ascii="Times New Roman" w:eastAsia="Times New Roman" w:hAnsi="Times New Roman" w:cs="Times New Roman"/>
                 <w:lang w:val="x-none"/>
               </w:rPr>
-              <w:t>Trần</w:t>
-            </w:r>
-            <w:proofErr w:type="spellEnd"/>
-            <w:r>
-              <w:rPr>
-                <w:rFonts w:ascii="Times New Roman" w:eastAsia="Times New Roman" w:hAnsi="Times New Roman" w:cs="Times New Roman"/>
-                <w:lang w:val="x-none"/>
-              </w:rPr>
-              <w:t xml:space="preserve"> Thanh Sơn</w:t>
+              <w:t>Trần Thanh Sơn</w:t>
             </w:r>
           </w:p>
         </w:tc>
@@ -1213,17 +991,8 @@
                 <w:rFonts w:ascii="Times New Roman" w:eastAsia="Times New Roman" w:hAnsi="Times New Roman" w:cs="Times New Roman"/>
                 <w:lang w:val="x-none"/>
               </w:rPr>
-              <w:t xml:space="preserve">Phạm Minh </w:t>
+              <w:t>Phạm Minh Toàn</w:t>
             </w:r>
-            <w:proofErr w:type="spellStart"/>
-            <w:r>
-              <w:rPr>
-                <w:rFonts w:ascii="Times New Roman" w:eastAsia="Times New Roman" w:hAnsi="Times New Roman" w:cs="Times New Roman"/>
-                <w:lang w:val="x-none"/>
-              </w:rPr>
-              <w:t>Toàn</w:t>
-            </w:r>
-            <w:proofErr w:type="spellEnd"/>
           </w:p>
         </w:tc>
       </w:tr>
@@ -1283,13 +1052,8 @@
       </w:r>
     </w:p>
     <w:p>
-      <w:proofErr w:type="gramStart"/>
       <w:r>
-        <w:t>Link</w:t>
-      </w:r>
-      <w:proofErr w:type="gramEnd"/>
-      <w:r>
-        <w:t xml:space="preserve"> google drive:</w:t>
+        <w:t>Link google drive:</w:t>
       </w:r>
       <w:r>
         <w:t xml:space="preserve"> </w:t>

</xml_diff>